<commit_message>
Routine Commit Commit by @arfazhxss on Fri 13 Dec 2024
</commit_message>
<xml_diff>
--- a/2 Fall 2024/0 ECE 355 A01 B/0 Exams and Assignments/10.4 Final Sheet.docx
+++ b/2 Fall 2024/0 ECE 355 A01 B/0 Exams and Assignments/10.4 Final Sheet.docx
@@ -4,6 +4,9 @@
   <w:body>
     <w:p>
       <w:r>
+        <w:rPr>
+          <w:noProof/>
+        </w:rPr>
         <w:drawing>
           <wp:anchor distT="0" distB="0" distL="114300" distR="114300" simplePos="0" relativeHeight="251658240" behindDoc="0" locked="0" layoutInCell="1" allowOverlap="1" wp14:anchorId="685C07AE" wp14:editId="35527441">
             <wp:simplePos x="0" y="0"/>
@@ -66,6 +69,9 @@
     </w:p>
     <w:p>
       <w:r>
+        <w:rPr>
+          <w:noProof/>
+        </w:rPr>
         <w:drawing>
           <wp:anchor distT="0" distB="0" distL="114300" distR="114300" simplePos="0" relativeHeight="251662336" behindDoc="0" locked="0" layoutInCell="1" allowOverlap="1" wp14:anchorId="142F1478" wp14:editId="2B77FDDB">
             <wp:simplePos x="0" y="0"/>
@@ -117,6 +123,9 @@
         </w:drawing>
       </w:r>
       <w:r>
+        <w:rPr>
+          <w:noProof/>
+        </w:rPr>
         <w:drawing>
           <wp:anchor distT="0" distB="0" distL="114300" distR="114300" simplePos="0" relativeHeight="251661312" behindDoc="0" locked="0" layoutInCell="1" allowOverlap="1" wp14:anchorId="7CDC2F76" wp14:editId="2E3BDA06">
             <wp:simplePos x="0" y="0"/>
@@ -174,6 +183,9 @@
         </w:drawing>
       </w:r>
       <w:r>
+        <w:rPr>
+          <w:noProof/>
+        </w:rPr>
         <w:drawing>
           <wp:anchor distT="0" distB="0" distL="114300" distR="114300" simplePos="0" relativeHeight="251660288" behindDoc="0" locked="0" layoutInCell="1" allowOverlap="1" wp14:anchorId="6B56196A" wp14:editId="06183234">
             <wp:simplePos x="0" y="0"/>
@@ -250,12 +262,6 @@
           <w:szCs w:val="16"/>
         </w:rPr>
         <w:br/>
-      </w:r>
-      <w:r>
-        <w:rPr>
-          <w:sz w:val="16"/>
-          <w:szCs w:val="16"/>
-        </w:rPr>
         <w:t>1. AND gate sees /BR and /BBSY during first time interval and takes one time delay to assert BG1</w:t>
       </w:r>
     </w:p>
@@ -289,6 +295,9 @@
         </w:rPr>
       </w:pPr>
       <w:r>
+        <w:rPr>
+          <w:noProof/>
+        </w:rPr>
         <w:drawing>
           <wp:anchor distT="0" distB="0" distL="114300" distR="114300" simplePos="0" relativeHeight="251659264" behindDoc="0" locked="0" layoutInCell="1" allowOverlap="1" wp14:anchorId="2736931B" wp14:editId="33B7C11B">
             <wp:simplePos x="0" y="0"/>
@@ -384,6 +393,9 @@
         </w:rPr>
       </w:pPr>
       <w:r>
+        <w:rPr>
+          <w:noProof/>
+        </w:rPr>
         <w:drawing>
           <wp:anchor distT="0" distB="0" distL="114300" distR="114300" simplePos="0" relativeHeight="251663360" behindDoc="0" locked="0" layoutInCell="1" allowOverlap="1" wp14:anchorId="1DABDF91" wp14:editId="2B200D84">
             <wp:simplePos x="0" y="0"/>
@@ -627,6 +639,554 @@
     </w:p>
     <w:p/>
     <w:p/>
+    <w:p>
+      <w:r>
+        <w:drawing>
+          <wp:anchor distT="0" distB="0" distL="114300" distR="114300" simplePos="0" relativeHeight="251665408" behindDoc="0" locked="0" layoutInCell="1" allowOverlap="1" wp14:anchorId="75353912" wp14:editId="72AA7D3D">
+            <wp:simplePos x="0" y="0"/>
+            <wp:positionH relativeFrom="margin">
+              <wp:posOffset>-42589</wp:posOffset>
+            </wp:positionH>
+            <wp:positionV relativeFrom="margin">
+              <wp:posOffset>5894705</wp:posOffset>
+            </wp:positionV>
+            <wp:extent cx="3963035" cy="1186180"/>
+            <wp:effectExtent l="0" t="0" r="0" b="0"/>
+            <wp:wrapSquare wrapText="bothSides"/>
+            <wp:docPr id="1059192999" name="Picture 1" descr="A person in front of a chalkboard&#10;&#10;Description automatically generated"/>
+            <wp:cNvGraphicFramePr>
+              <a:graphicFrameLocks xmlns:a="http://schemas.openxmlformats.org/drawingml/2006/main" noChangeAspect="1"/>
+            </wp:cNvGraphicFramePr>
+            <a:graphic xmlns:a="http://schemas.openxmlformats.org/drawingml/2006/main">
+              <a:graphicData uri="http://schemas.openxmlformats.org/drawingml/2006/picture">
+                <pic:pic xmlns:pic="http://schemas.openxmlformats.org/drawingml/2006/picture">
+                  <pic:nvPicPr>
+                    <pic:cNvPr id="1059192999" name="Picture 1" descr="A person in front of a chalkboard&#10;&#10;Description automatically generated"/>
+                    <pic:cNvPicPr/>
+                  </pic:nvPicPr>
+                  <pic:blipFill>
+                    <a:blip r:embed="rId10" cstate="print">
+                      <a:extLst>
+                        <a:ext uri="{28A0092B-C50C-407E-A947-70E740481C1C}">
+                          <a14:useLocalDpi xmlns:a14="http://schemas.microsoft.com/office/drawing/2010/main" val="0"/>
+                        </a:ext>
+                      </a:extLst>
+                    </a:blip>
+                    <a:stretch>
+                      <a:fillRect/>
+                    </a:stretch>
+                  </pic:blipFill>
+                  <pic:spPr>
+                    <a:xfrm>
+                      <a:off x="0" y="0"/>
+                      <a:ext cx="3963035" cy="1186180"/>
+                    </a:xfrm>
+                    <a:prstGeom prst="rect">
+                      <a:avLst/>
+                    </a:prstGeom>
+                  </pic:spPr>
+                </pic:pic>
+              </a:graphicData>
+            </a:graphic>
+            <wp14:sizeRelH relativeFrom="margin">
+              <wp14:pctWidth>0</wp14:pctWidth>
+            </wp14:sizeRelH>
+            <wp14:sizeRelV relativeFrom="margin">
+              <wp14:pctHeight>0</wp14:pctHeight>
+            </wp14:sizeRelV>
+          </wp:anchor>
+        </w:drawing>
+      </w:r>
+      <w:r>
+        <w:drawing>
+          <wp:anchor distT="0" distB="0" distL="114300" distR="114300" simplePos="0" relativeHeight="251664384" behindDoc="0" locked="0" layoutInCell="1" allowOverlap="1" wp14:anchorId="5C9438D9" wp14:editId="3D0EBEFC">
+            <wp:simplePos x="0" y="0"/>
+            <wp:positionH relativeFrom="margin">
+              <wp:posOffset>3619500</wp:posOffset>
+            </wp:positionH>
+            <wp:positionV relativeFrom="margin">
+              <wp:posOffset>5626100</wp:posOffset>
+            </wp:positionV>
+            <wp:extent cx="3474085" cy="2470785"/>
+            <wp:effectExtent l="0" t="0" r="5715" b="5715"/>
+            <wp:wrapSquare wrapText="bothSides"/>
+            <wp:docPr id="364039286" name="Picture 1" descr="A screenshot of a computer&#10;&#10;Description automatically generated"/>
+            <wp:cNvGraphicFramePr>
+              <a:graphicFrameLocks xmlns:a="http://schemas.openxmlformats.org/drawingml/2006/main" noChangeAspect="1"/>
+            </wp:cNvGraphicFramePr>
+            <a:graphic xmlns:a="http://schemas.openxmlformats.org/drawingml/2006/main">
+              <a:graphicData uri="http://schemas.openxmlformats.org/drawingml/2006/picture">
+                <pic:pic xmlns:pic="http://schemas.openxmlformats.org/drawingml/2006/picture">
+                  <pic:nvPicPr>
+                    <pic:cNvPr id="364039286" name="Picture 1" descr="A screenshot of a computer&#10;&#10;Description automatically generated"/>
+                    <pic:cNvPicPr/>
+                  </pic:nvPicPr>
+                  <pic:blipFill>
+                    <a:blip r:embed="rId11">
+                      <a:extLst>
+                        <a:ext uri="{28A0092B-C50C-407E-A947-70E740481C1C}">
+                          <a14:useLocalDpi xmlns:a14="http://schemas.microsoft.com/office/drawing/2010/main" val="0"/>
+                        </a:ext>
+                      </a:extLst>
+                    </a:blip>
+                    <a:stretch>
+                      <a:fillRect/>
+                    </a:stretch>
+                  </pic:blipFill>
+                  <pic:spPr>
+                    <a:xfrm>
+                      <a:off x="0" y="0"/>
+                      <a:ext cx="3474085" cy="2470785"/>
+                    </a:xfrm>
+                    <a:prstGeom prst="rect">
+                      <a:avLst/>
+                    </a:prstGeom>
+                  </pic:spPr>
+                </pic:pic>
+              </a:graphicData>
+            </a:graphic>
+            <wp14:sizeRelH relativeFrom="margin">
+              <wp14:pctWidth>0</wp14:pctWidth>
+            </wp14:sizeRelH>
+            <wp14:sizeRelV relativeFrom="margin">
+              <wp14:pctHeight>0</wp14:pctHeight>
+            </wp14:sizeRelV>
+          </wp:anchor>
+        </w:drawing>
+      </w:r>
+    </w:p>
+    <w:p/>
+    <w:p/>
+    <w:p/>
+    <w:p/>
+    <w:p/>
+    <w:p/>
+    <w:p/>
+    <w:p/>
+    <w:p/>
+    <w:p/>
+    <w:p/>
+    <w:p/>
+    <w:p>
+      <w:r>
+        <w:lastRenderedPageBreak/>
+        <w:drawing>
+          <wp:anchor distT="0" distB="0" distL="114300" distR="114300" simplePos="0" relativeHeight="251667456" behindDoc="0" locked="0" layoutInCell="1" allowOverlap="1" wp14:anchorId="6521DF4B" wp14:editId="0AAC0B2C">
+            <wp:simplePos x="0" y="0"/>
+            <wp:positionH relativeFrom="margin">
+              <wp:posOffset>2478405</wp:posOffset>
+            </wp:positionH>
+            <wp:positionV relativeFrom="margin">
+              <wp:posOffset>3810</wp:posOffset>
+            </wp:positionV>
+            <wp:extent cx="2307590" cy="2952750"/>
+            <wp:effectExtent l="0" t="0" r="3810" b="6350"/>
+            <wp:wrapSquare wrapText="bothSides"/>
+            <wp:docPr id="328191956" name="Picture 1" descr="A paper with numbers and numbers&#10;&#10;Description automatically generated"/>
+            <wp:cNvGraphicFramePr>
+              <a:graphicFrameLocks xmlns:a="http://schemas.openxmlformats.org/drawingml/2006/main" noChangeAspect="1"/>
+            </wp:cNvGraphicFramePr>
+            <a:graphic xmlns:a="http://schemas.openxmlformats.org/drawingml/2006/main">
+              <a:graphicData uri="http://schemas.openxmlformats.org/drawingml/2006/picture">
+                <pic:pic xmlns:pic="http://schemas.openxmlformats.org/drawingml/2006/picture">
+                  <pic:nvPicPr>
+                    <pic:cNvPr id="328191956" name="Picture 1" descr="A paper with numbers and numbers&#10;&#10;Description automatically generated"/>
+                    <pic:cNvPicPr/>
+                  </pic:nvPicPr>
+                  <pic:blipFill>
+                    <a:blip r:embed="rId12" cstate="print">
+                      <a:extLst>
+                        <a:ext uri="{28A0092B-C50C-407E-A947-70E740481C1C}">
+                          <a14:useLocalDpi xmlns:a14="http://schemas.microsoft.com/office/drawing/2010/main" val="0"/>
+                        </a:ext>
+                      </a:extLst>
+                    </a:blip>
+                    <a:stretch>
+                      <a:fillRect/>
+                    </a:stretch>
+                  </pic:blipFill>
+                  <pic:spPr>
+                    <a:xfrm>
+                      <a:off x="0" y="0"/>
+                      <a:ext cx="2307590" cy="2952750"/>
+                    </a:xfrm>
+                    <a:prstGeom prst="rect">
+                      <a:avLst/>
+                    </a:prstGeom>
+                  </pic:spPr>
+                </pic:pic>
+              </a:graphicData>
+            </a:graphic>
+            <wp14:sizeRelH relativeFrom="margin">
+              <wp14:pctWidth>0</wp14:pctWidth>
+            </wp14:sizeRelH>
+            <wp14:sizeRelV relativeFrom="margin">
+              <wp14:pctHeight>0</wp14:pctHeight>
+            </wp14:sizeRelV>
+          </wp:anchor>
+        </w:drawing>
+      </w:r>
+    </w:p>
+    <w:p/>
+    <w:p/>
+    <w:p/>
+    <w:p/>
+    <w:p/>
+    <w:p/>
+    <w:p/>
+    <w:p/>
+    <w:p>
+      <w:r>
+        <w:t>------------------</w:t>
+      </w:r>
+      <w:r>
+        <w:t>---------------------------------------------------------------</w:t>
+      </w:r>
+      <w:r>
+        <w:t>-------------------------------------------</w:t>
+      </w:r>
+    </w:p>
+    <w:p>
+      <w:r>
+        <w:drawing>
+          <wp:anchor distT="0" distB="0" distL="114300" distR="114300" simplePos="0" relativeHeight="251671552" behindDoc="0" locked="0" layoutInCell="1" allowOverlap="1" wp14:anchorId="132F0F0B" wp14:editId="73356EB7">
+            <wp:simplePos x="0" y="0"/>
+            <wp:positionH relativeFrom="margin">
+              <wp:posOffset>2576282</wp:posOffset>
+            </wp:positionH>
+            <wp:positionV relativeFrom="margin">
+              <wp:posOffset>3300095</wp:posOffset>
+            </wp:positionV>
+            <wp:extent cx="2222500" cy="3209290"/>
+            <wp:effectExtent l="0" t="0" r="0" b="3810"/>
+            <wp:wrapSquare wrapText="bothSides"/>
+            <wp:docPr id="430019839" name="Picture 1" descr="A screenshot of a math test&#10;&#10;Description automatically generated"/>
+            <wp:cNvGraphicFramePr>
+              <a:graphicFrameLocks xmlns:a="http://schemas.openxmlformats.org/drawingml/2006/main" noChangeAspect="1"/>
+            </wp:cNvGraphicFramePr>
+            <a:graphic xmlns:a="http://schemas.openxmlformats.org/drawingml/2006/main">
+              <a:graphicData uri="http://schemas.openxmlformats.org/drawingml/2006/picture">
+                <pic:pic xmlns:pic="http://schemas.openxmlformats.org/drawingml/2006/picture">
+                  <pic:nvPicPr>
+                    <pic:cNvPr id="430019839" name="Picture 1" descr="A screenshot of a math test&#10;&#10;Description automatically generated"/>
+                    <pic:cNvPicPr/>
+                  </pic:nvPicPr>
+                  <pic:blipFill>
+                    <a:blip r:embed="rId13" cstate="print">
+                      <a:extLst>
+                        <a:ext uri="{28A0092B-C50C-407E-A947-70E740481C1C}">
+                          <a14:useLocalDpi xmlns:a14="http://schemas.microsoft.com/office/drawing/2010/main" val="0"/>
+                        </a:ext>
+                      </a:extLst>
+                    </a:blip>
+                    <a:stretch>
+                      <a:fillRect/>
+                    </a:stretch>
+                  </pic:blipFill>
+                  <pic:spPr>
+                    <a:xfrm>
+                      <a:off x="0" y="0"/>
+                      <a:ext cx="2222500" cy="3209290"/>
+                    </a:xfrm>
+                    <a:prstGeom prst="rect">
+                      <a:avLst/>
+                    </a:prstGeom>
+                  </pic:spPr>
+                </pic:pic>
+              </a:graphicData>
+            </a:graphic>
+            <wp14:sizeRelH relativeFrom="margin">
+              <wp14:pctWidth>0</wp14:pctWidth>
+            </wp14:sizeRelH>
+            <wp14:sizeRelV relativeFrom="margin">
+              <wp14:pctHeight>0</wp14:pctHeight>
+            </wp14:sizeRelV>
+          </wp:anchor>
+        </w:drawing>
+      </w:r>
+    </w:p>
+    <w:p/>
+    <w:p>
+      <w:r>
+        <w:drawing>
+          <wp:anchor distT="0" distB="0" distL="114300" distR="114300" simplePos="0" relativeHeight="251672576" behindDoc="0" locked="0" layoutInCell="1" allowOverlap="1" wp14:anchorId="136714B3" wp14:editId="63E559C4">
+            <wp:simplePos x="0" y="0"/>
+            <wp:positionH relativeFrom="margin">
+              <wp:posOffset>3619454</wp:posOffset>
+            </wp:positionH>
+            <wp:positionV relativeFrom="margin">
+              <wp:posOffset>6628765</wp:posOffset>
+            </wp:positionV>
+            <wp:extent cx="2961005" cy="2723515"/>
+            <wp:effectExtent l="0" t="0" r="0" b="0"/>
+            <wp:wrapSquare wrapText="bothSides"/>
+            <wp:docPr id="1339616941" name="Picture 1" descr="A screenshot of a math test&#10;&#10;Description automatically generated"/>
+            <wp:cNvGraphicFramePr>
+              <a:graphicFrameLocks xmlns:a="http://schemas.openxmlformats.org/drawingml/2006/main" noChangeAspect="1"/>
+            </wp:cNvGraphicFramePr>
+            <a:graphic xmlns:a="http://schemas.openxmlformats.org/drawingml/2006/main">
+              <a:graphicData uri="http://schemas.openxmlformats.org/drawingml/2006/picture">
+                <pic:pic xmlns:pic="http://schemas.openxmlformats.org/drawingml/2006/picture">
+                  <pic:nvPicPr>
+                    <pic:cNvPr id="1339616941" name="Picture 1" descr="A screenshot of a math test&#10;&#10;Description automatically generated"/>
+                    <pic:cNvPicPr/>
+                  </pic:nvPicPr>
+                  <pic:blipFill>
+                    <a:blip r:embed="rId14" cstate="print">
+                      <a:extLst>
+                        <a:ext uri="{28A0092B-C50C-407E-A947-70E740481C1C}">
+                          <a14:useLocalDpi xmlns:a14="http://schemas.microsoft.com/office/drawing/2010/main" val="0"/>
+                        </a:ext>
+                      </a:extLst>
+                    </a:blip>
+                    <a:stretch>
+                      <a:fillRect/>
+                    </a:stretch>
+                  </pic:blipFill>
+                  <pic:spPr>
+                    <a:xfrm>
+                      <a:off x="0" y="0"/>
+                      <a:ext cx="2961005" cy="2723515"/>
+                    </a:xfrm>
+                    <a:prstGeom prst="rect">
+                      <a:avLst/>
+                    </a:prstGeom>
+                  </pic:spPr>
+                </pic:pic>
+              </a:graphicData>
+            </a:graphic>
+            <wp14:sizeRelH relativeFrom="margin">
+              <wp14:pctWidth>0</wp14:pctWidth>
+            </wp14:sizeRelH>
+            <wp14:sizeRelV relativeFrom="margin">
+              <wp14:pctHeight>0</wp14:pctHeight>
+            </wp14:sizeRelV>
+          </wp:anchor>
+        </w:drawing>
+      </w:r>
+      <w:r>
+        <w:drawing>
+          <wp:anchor distT="0" distB="0" distL="114300" distR="114300" simplePos="0" relativeHeight="251670528" behindDoc="0" locked="0" layoutInCell="1" allowOverlap="1" wp14:anchorId="217203AD" wp14:editId="59065E5C">
+            <wp:simplePos x="0" y="0"/>
+            <wp:positionH relativeFrom="margin">
+              <wp:posOffset>105480</wp:posOffset>
+            </wp:positionH>
+            <wp:positionV relativeFrom="margin">
+              <wp:posOffset>6799469</wp:posOffset>
+            </wp:positionV>
+            <wp:extent cx="2375535" cy="2085975"/>
+            <wp:effectExtent l="0" t="0" r="0" b="0"/>
+            <wp:wrapSquare wrapText="bothSides"/>
+            <wp:docPr id="1140093297" name="Picture 1" descr="A screenshot of a math application&#10;&#10;Description automatically generated"/>
+            <wp:cNvGraphicFramePr>
+              <a:graphicFrameLocks xmlns:a="http://schemas.openxmlformats.org/drawingml/2006/main" noChangeAspect="1"/>
+            </wp:cNvGraphicFramePr>
+            <a:graphic xmlns:a="http://schemas.openxmlformats.org/drawingml/2006/main">
+              <a:graphicData uri="http://schemas.openxmlformats.org/drawingml/2006/picture">
+                <pic:pic xmlns:pic="http://schemas.openxmlformats.org/drawingml/2006/picture">
+                  <pic:nvPicPr>
+                    <pic:cNvPr id="1140093297" name="Picture 1" descr="A screenshot of a math application&#10;&#10;Description automatically generated"/>
+                    <pic:cNvPicPr/>
+                  </pic:nvPicPr>
+                  <pic:blipFill>
+                    <a:blip r:embed="rId15" cstate="print">
+                      <a:extLst>
+                        <a:ext uri="{28A0092B-C50C-407E-A947-70E740481C1C}">
+                          <a14:useLocalDpi xmlns:a14="http://schemas.microsoft.com/office/drawing/2010/main" val="0"/>
+                        </a:ext>
+                      </a:extLst>
+                    </a:blip>
+                    <a:stretch>
+                      <a:fillRect/>
+                    </a:stretch>
+                  </pic:blipFill>
+                  <pic:spPr>
+                    <a:xfrm>
+                      <a:off x="0" y="0"/>
+                      <a:ext cx="2375535" cy="2085975"/>
+                    </a:xfrm>
+                    <a:prstGeom prst="rect">
+                      <a:avLst/>
+                    </a:prstGeom>
+                  </pic:spPr>
+                </pic:pic>
+              </a:graphicData>
+            </a:graphic>
+            <wp14:sizeRelH relativeFrom="margin">
+              <wp14:pctWidth>0</wp14:pctWidth>
+            </wp14:sizeRelH>
+            <wp14:sizeRelV relativeFrom="margin">
+              <wp14:pctHeight>0</wp14:pctHeight>
+            </wp14:sizeRelV>
+          </wp:anchor>
+        </w:drawing>
+      </w:r>
+      <w:r>
+        <w:drawing>
+          <wp:anchor distT="0" distB="0" distL="114300" distR="114300" simplePos="0" relativeHeight="251669504" behindDoc="0" locked="0" layoutInCell="1" allowOverlap="1" wp14:anchorId="419AB6BA" wp14:editId="539ED569">
+            <wp:simplePos x="0" y="0"/>
+            <wp:positionH relativeFrom="margin">
+              <wp:posOffset>12065</wp:posOffset>
+            </wp:positionH>
+            <wp:positionV relativeFrom="margin">
+              <wp:posOffset>3224530</wp:posOffset>
+            </wp:positionV>
+            <wp:extent cx="2470785" cy="3637280"/>
+            <wp:effectExtent l="0" t="0" r="5715" b="0"/>
+            <wp:wrapSquare wrapText="bothSides"/>
+            <wp:docPr id="686366453" name="Picture 1" descr="A white paper with black text&#10;&#10;Description automatically generated"/>
+            <wp:cNvGraphicFramePr>
+              <a:graphicFrameLocks xmlns:a="http://schemas.openxmlformats.org/drawingml/2006/main" noChangeAspect="1"/>
+            </wp:cNvGraphicFramePr>
+            <a:graphic xmlns:a="http://schemas.openxmlformats.org/drawingml/2006/main">
+              <a:graphicData uri="http://schemas.openxmlformats.org/drawingml/2006/picture">
+                <pic:pic xmlns:pic="http://schemas.openxmlformats.org/drawingml/2006/picture">
+                  <pic:nvPicPr>
+                    <pic:cNvPr id="686366453" name="Picture 1" descr="A white paper with black text&#10;&#10;Description automatically generated"/>
+                    <pic:cNvPicPr/>
+                  </pic:nvPicPr>
+                  <pic:blipFill>
+                    <a:blip r:embed="rId16" cstate="print">
+                      <a:extLst>
+                        <a:ext uri="{28A0092B-C50C-407E-A947-70E740481C1C}">
+                          <a14:useLocalDpi xmlns:a14="http://schemas.microsoft.com/office/drawing/2010/main" val="0"/>
+                        </a:ext>
+                      </a:extLst>
+                    </a:blip>
+                    <a:stretch>
+                      <a:fillRect/>
+                    </a:stretch>
+                  </pic:blipFill>
+                  <pic:spPr>
+                    <a:xfrm>
+                      <a:off x="0" y="0"/>
+                      <a:ext cx="2470785" cy="3637280"/>
+                    </a:xfrm>
+                    <a:prstGeom prst="rect">
+                      <a:avLst/>
+                    </a:prstGeom>
+                  </pic:spPr>
+                </pic:pic>
+              </a:graphicData>
+            </a:graphic>
+            <wp14:sizeRelH relativeFrom="margin">
+              <wp14:pctWidth>0</wp14:pctWidth>
+            </wp14:sizeRelH>
+            <wp14:sizeRelV relativeFrom="margin">
+              <wp14:pctHeight>0</wp14:pctHeight>
+            </wp14:sizeRelV>
+          </wp:anchor>
+        </w:drawing>
+      </w:r>
+      <w:r>
+        <w:drawing>
+          <wp:anchor distT="0" distB="0" distL="114300" distR="114300" simplePos="0" relativeHeight="251668480" behindDoc="0" locked="0" layoutInCell="1" allowOverlap="1" wp14:anchorId="707D7370" wp14:editId="18D2930A">
+            <wp:simplePos x="0" y="0"/>
+            <wp:positionH relativeFrom="margin">
+              <wp:posOffset>4676834</wp:posOffset>
+            </wp:positionH>
+            <wp:positionV relativeFrom="margin">
+              <wp:posOffset>0</wp:posOffset>
+            </wp:positionV>
+            <wp:extent cx="2211070" cy="1349375"/>
+            <wp:effectExtent l="0" t="0" r="0" b="0"/>
+            <wp:wrapSquare wrapText="bothSides"/>
+            <wp:docPr id="594172512" name="Picture 1" descr="A screenshot of a math test&#10;&#10;Description automatically generated"/>
+            <wp:cNvGraphicFramePr>
+              <a:graphicFrameLocks xmlns:a="http://schemas.openxmlformats.org/drawingml/2006/main" noChangeAspect="1"/>
+            </wp:cNvGraphicFramePr>
+            <a:graphic xmlns:a="http://schemas.openxmlformats.org/drawingml/2006/main">
+              <a:graphicData uri="http://schemas.openxmlformats.org/drawingml/2006/picture">
+                <pic:pic xmlns:pic="http://schemas.openxmlformats.org/drawingml/2006/picture">
+                  <pic:nvPicPr>
+                    <pic:cNvPr id="594172512" name="Picture 1" descr="A screenshot of a math test&#10;&#10;Description automatically generated"/>
+                    <pic:cNvPicPr/>
+                  </pic:nvPicPr>
+                  <pic:blipFill>
+                    <a:blip r:embed="rId17" cstate="print">
+                      <a:extLst>
+                        <a:ext uri="{28A0092B-C50C-407E-A947-70E740481C1C}">
+                          <a14:useLocalDpi xmlns:a14="http://schemas.microsoft.com/office/drawing/2010/main" val="0"/>
+                        </a:ext>
+                      </a:extLst>
+                    </a:blip>
+                    <a:stretch>
+                      <a:fillRect/>
+                    </a:stretch>
+                  </pic:blipFill>
+                  <pic:spPr>
+                    <a:xfrm>
+                      <a:off x="0" y="0"/>
+                      <a:ext cx="2211070" cy="1349375"/>
+                    </a:xfrm>
+                    <a:prstGeom prst="rect">
+                      <a:avLst/>
+                    </a:prstGeom>
+                  </pic:spPr>
+                </pic:pic>
+              </a:graphicData>
+            </a:graphic>
+            <wp14:sizeRelH relativeFrom="margin">
+              <wp14:pctWidth>0</wp14:pctWidth>
+            </wp14:sizeRelH>
+            <wp14:sizeRelV relativeFrom="margin">
+              <wp14:pctHeight>0</wp14:pctHeight>
+            </wp14:sizeRelV>
+          </wp:anchor>
+        </w:drawing>
+      </w:r>
+      <w:r>
+        <w:drawing>
+          <wp:anchor distT="0" distB="0" distL="114300" distR="114300" simplePos="0" relativeHeight="251666432" behindDoc="0" locked="0" layoutInCell="1" allowOverlap="1" wp14:anchorId="5BCDAD93" wp14:editId="637A26E7">
+            <wp:simplePos x="0" y="0"/>
+            <wp:positionH relativeFrom="margin">
+              <wp:align>left</wp:align>
+            </wp:positionH>
+            <wp:positionV relativeFrom="margin">
+              <wp:align>top</wp:align>
+            </wp:positionV>
+            <wp:extent cx="2573079" cy="3017353"/>
+            <wp:effectExtent l="0" t="0" r="5080" b="5715"/>
+            <wp:wrapSquare wrapText="bothSides"/>
+            <wp:docPr id="1809268640" name="Picture 1" descr="A screenshot of a computer&#10;&#10;Description automatically generated"/>
+            <wp:cNvGraphicFramePr>
+              <a:graphicFrameLocks xmlns:a="http://schemas.openxmlformats.org/drawingml/2006/main" noChangeAspect="1"/>
+            </wp:cNvGraphicFramePr>
+            <a:graphic xmlns:a="http://schemas.openxmlformats.org/drawingml/2006/main">
+              <a:graphicData uri="http://schemas.openxmlformats.org/drawingml/2006/picture">
+                <pic:pic xmlns:pic="http://schemas.openxmlformats.org/drawingml/2006/picture">
+                  <pic:nvPicPr>
+                    <pic:cNvPr id="1809268640" name="Picture 1" descr="A screenshot of a computer&#10;&#10;Description automatically generated"/>
+                    <pic:cNvPicPr/>
+                  </pic:nvPicPr>
+                  <pic:blipFill>
+                    <a:blip r:embed="rId18" cstate="print">
+                      <a:extLst>
+                        <a:ext uri="{28A0092B-C50C-407E-A947-70E740481C1C}">
+                          <a14:useLocalDpi xmlns:a14="http://schemas.microsoft.com/office/drawing/2010/main" val="0"/>
+                        </a:ext>
+                      </a:extLst>
+                    </a:blip>
+                    <a:stretch>
+                      <a:fillRect/>
+                    </a:stretch>
+                  </pic:blipFill>
+                  <pic:spPr>
+                    <a:xfrm>
+                      <a:off x="0" y="0"/>
+                      <a:ext cx="2573079" cy="3017353"/>
+                    </a:xfrm>
+                    <a:prstGeom prst="rect">
+                      <a:avLst/>
+                    </a:prstGeom>
+                  </pic:spPr>
+                </pic:pic>
+              </a:graphicData>
+            </a:graphic>
+          </wp:anchor>
+        </w:drawing>
+      </w:r>
+    </w:p>
     <w:sectPr>
       <w:pgSz w:w="12240" w:h="15840"/>
       <w:pgMar w:top="720" w:right="720" w:bottom="720" w:left="720" w:header="708" w:footer="708" w:gutter="0"/>

</xml_diff>